<commit_message>
Updated with Test Case Excel
</commit_message>
<xml_diff>
--- a/Swag Labs/Software Requirement Specification.docx
+++ b/Swag Labs/Software Requirement Specification.docx
@@ -101,7 +101,22 @@
         <w:t>Date:</w:t>
       </w:r>
       <w:r>
-        <w:t xml:space="preserve"> 04-Aug-2025</w:t>
+        <w:t xml:space="preserve"> </w:t>
+      </w:r>
+      <w:r>
+        <w:t>21</w:t>
+      </w:r>
+      <w:r>
+        <w:t>-A</w:t>
+      </w:r>
+      <w:r>
+        <w:t>ug</w:t>
+      </w:r>
+      <w:r>
+        <w:t>-202</w:t>
+      </w:r>
+      <w:r>
+        <w:t>3</w:t>
       </w:r>
     </w:p>
     <w:p/>
@@ -2641,6 +2656,7 @@
   <w:style w:type="character" w:default="1" w:styleId="DefaultParagraphFont">
     <w:name w:val="Default Paragraph Font"/>
     <w:uiPriority w:val="1"/>
+    <w:semiHidden/>
     <w:unhideWhenUsed/>
   </w:style>
   <w:style w:type="table" w:default="1" w:styleId="TableNormal">

</xml_diff>